<commit_message>
30 June Solo Data
</commit_message>
<xml_diff>
--- a/documentation/2016/06/30/20160630.docx
+++ b/documentation/2016/06/30/20160630.docx
@@ -2140,6 +2140,12 @@
         <w:rPr>
           <w:rFonts w:ascii="Times New Roman" w:hAnsi="Times New Roman" w:cs="Times New Roman"/>
         </w:rPr>
+        <w:t xml:space="preserve"> </w:t>
+      </w:r>
+      <w:r>
+        <w:rPr>
+          <w:rFonts w:ascii="Times New Roman" w:hAnsi="Times New Roman" w:cs="Times New Roman"/>
+        </w:rPr>
         <w:t>m hover</w:t>
       </w:r>
       <w:r>
@@ -2195,7 +2201,19 @@
         <w:rPr>
           <w:rFonts w:ascii="Times New Roman" w:hAnsi="Times New Roman" w:cs="Times New Roman"/>
         </w:rPr>
-        <w:t>Reached 100m</w:t>
+        <w:t>Reached 100</w:t>
+      </w:r>
+      <w:r>
+        <w:rPr>
+          <w:rFonts w:ascii="Times New Roman" w:hAnsi="Times New Roman" w:cs="Times New Roman"/>
+        </w:rPr>
+        <w:t xml:space="preserve"> </w:t>
+      </w:r>
+      <w:r>
+        <w:rPr>
+          <w:rFonts w:ascii="Times New Roman" w:hAnsi="Times New Roman" w:cs="Times New Roman"/>
+        </w:rPr>
+        <w:t>m</w:t>
       </w:r>
       <w:r>
         <w:rPr>
@@ -2244,7 +2262,19 @@
         <w:rPr>
           <w:rFonts w:ascii="Times New Roman" w:hAnsi="Times New Roman" w:cs="Times New Roman"/>
         </w:rPr>
-        <w:t>Reached 200m: 10:</w:t>
+        <w:t>Reached 200</w:t>
+      </w:r>
+      <w:r>
+        <w:rPr>
+          <w:rFonts w:ascii="Times New Roman" w:hAnsi="Times New Roman" w:cs="Times New Roman"/>
+        </w:rPr>
+        <w:t xml:space="preserve"> </w:t>
+      </w:r>
+      <w:r>
+        <w:rPr>
+          <w:rFonts w:ascii="Times New Roman" w:hAnsi="Times New Roman" w:cs="Times New Roman"/>
+        </w:rPr>
+        <w:t>m: 10:</w:t>
       </w:r>
       <w:r>
         <w:rPr>
@@ -2281,7 +2311,19 @@
         <w:rPr>
           <w:rFonts w:ascii="Times New Roman" w:hAnsi="Times New Roman" w:cs="Times New Roman"/>
         </w:rPr>
-        <w:t>Reached 300m: 10:</w:t>
+        <w:t>Reached 300</w:t>
+      </w:r>
+      <w:r>
+        <w:rPr>
+          <w:rFonts w:ascii="Times New Roman" w:hAnsi="Times New Roman" w:cs="Times New Roman"/>
+        </w:rPr>
+        <w:t xml:space="preserve"> </w:t>
+      </w:r>
+      <w:r>
+        <w:rPr>
+          <w:rFonts w:ascii="Times New Roman" w:hAnsi="Times New Roman" w:cs="Times New Roman"/>
+        </w:rPr>
+        <w:t>m: 10:</w:t>
       </w:r>
       <w:r>
         <w:rPr>
@@ -2318,7 +2360,19 @@
         <w:rPr>
           <w:rFonts w:ascii="Times New Roman" w:hAnsi="Times New Roman" w:cs="Times New Roman"/>
         </w:rPr>
-        <w:t>Started decent: 10:</w:t>
+        <w:t>Started de</w:t>
+      </w:r>
+      <w:r>
+        <w:rPr>
+          <w:rFonts w:ascii="Times New Roman" w:hAnsi="Times New Roman" w:cs="Times New Roman"/>
+        </w:rPr>
+        <w:t>s</w:t>
+      </w:r>
+      <w:r>
+        <w:rPr>
+          <w:rFonts w:ascii="Times New Roman" w:hAnsi="Times New Roman" w:cs="Times New Roman"/>
+        </w:rPr>
+        <w:t>cent: 10:</w:t>
       </w:r>
       <w:r>
         <w:rPr>
@@ -2776,7 +2830,19 @@
         <w:rPr>
           <w:rFonts w:ascii="Times New Roman" w:hAnsi="Times New Roman" w:cs="Times New Roman"/>
         </w:rPr>
-        <w:t>Left 3m hover: 10:59:</w:t>
+        <w:t>Left 3</w:t>
+      </w:r>
+      <w:r>
+        <w:rPr>
+          <w:rFonts w:ascii="Times New Roman" w:hAnsi="Times New Roman" w:cs="Times New Roman"/>
+        </w:rPr>
+        <w:t xml:space="preserve"> </w:t>
+      </w:r>
+      <w:r>
+        <w:rPr>
+          <w:rFonts w:ascii="Times New Roman" w:hAnsi="Times New Roman" w:cs="Times New Roman"/>
+        </w:rPr>
+        <w:t>m hover: 10:59:</w:t>
       </w:r>
       <w:r>
         <w:rPr>
@@ -2801,7 +2867,19 @@
         <w:rPr>
           <w:rFonts w:ascii="Times New Roman" w:hAnsi="Times New Roman" w:cs="Times New Roman"/>
         </w:rPr>
-        <w:t xml:space="preserve">Reached 100m: </w:t>
+        <w:t>Reached 100</w:t>
+      </w:r>
+      <w:r>
+        <w:rPr>
+          <w:rFonts w:ascii="Times New Roman" w:hAnsi="Times New Roman" w:cs="Times New Roman"/>
+        </w:rPr>
+        <w:t xml:space="preserve"> </w:t>
+      </w:r>
+      <w:r>
+        <w:rPr>
+          <w:rFonts w:ascii="Times New Roman" w:hAnsi="Times New Roman" w:cs="Times New Roman"/>
+        </w:rPr>
+        <w:t xml:space="preserve">m: </w:t>
       </w:r>
       <w:r>
         <w:rPr>
@@ -2826,7 +2904,19 @@
         <w:rPr>
           <w:rFonts w:ascii="Times New Roman" w:hAnsi="Times New Roman" w:cs="Times New Roman"/>
         </w:rPr>
-        <w:t xml:space="preserve">Reached 200m: </w:t>
+        <w:t>Reached 200</w:t>
+      </w:r>
+      <w:r>
+        <w:rPr>
+          <w:rFonts w:ascii="Times New Roman" w:hAnsi="Times New Roman" w:cs="Times New Roman"/>
+        </w:rPr>
+        <w:t xml:space="preserve"> </w:t>
+      </w:r>
+      <w:r>
+        <w:rPr>
+          <w:rFonts w:ascii="Times New Roman" w:hAnsi="Times New Roman" w:cs="Times New Roman"/>
+        </w:rPr>
+        <w:t xml:space="preserve">m: </w:t>
       </w:r>
       <w:r>
         <w:rPr>
@@ -2851,7 +2941,19 @@
         <w:rPr>
           <w:rFonts w:ascii="Times New Roman" w:hAnsi="Times New Roman" w:cs="Times New Roman"/>
         </w:rPr>
-        <w:t xml:space="preserve">Reached 300m: </w:t>
+        <w:t>Reached 300</w:t>
+      </w:r>
+      <w:r>
+        <w:rPr>
+          <w:rFonts w:ascii="Times New Roman" w:hAnsi="Times New Roman" w:cs="Times New Roman"/>
+        </w:rPr>
+        <w:t xml:space="preserve"> </w:t>
+      </w:r>
+      <w:r>
+        <w:rPr>
+          <w:rFonts w:ascii="Times New Roman" w:hAnsi="Times New Roman" w:cs="Times New Roman"/>
+        </w:rPr>
+        <w:t xml:space="preserve">m: </w:t>
       </w:r>
       <w:r>
         <w:rPr>
@@ -2876,7 +2978,19 @@
         <w:rPr>
           <w:rFonts w:ascii="Times New Roman" w:hAnsi="Times New Roman" w:cs="Times New Roman"/>
         </w:rPr>
-        <w:t xml:space="preserve">Started decent: </w:t>
+        <w:t>Started de</w:t>
+      </w:r>
+      <w:r>
+        <w:rPr>
+          <w:rFonts w:ascii="Times New Roman" w:hAnsi="Times New Roman" w:cs="Times New Roman"/>
+        </w:rPr>
+        <w:t>s</w:t>
+      </w:r>
+      <w:r>
+        <w:rPr>
+          <w:rFonts w:ascii="Times New Roman" w:hAnsi="Times New Roman" w:cs="Times New Roman"/>
+        </w:rPr>
+        <w:t xml:space="preserve">cent: </w:t>
       </w:r>
       <w:r>
         <w:rPr>
@@ -3237,7 +3351,19 @@
         <w:rPr>
           <w:rFonts w:ascii="Times New Roman" w:hAnsi="Times New Roman" w:cs="Times New Roman"/>
         </w:rPr>
-        <w:t xml:space="preserve">Left 3m hover: </w:t>
+        <w:t>Left 3</w:t>
+      </w:r>
+      <w:r>
+        <w:rPr>
+          <w:rFonts w:ascii="Times New Roman" w:hAnsi="Times New Roman" w:cs="Times New Roman"/>
+        </w:rPr>
+        <w:t xml:space="preserve"> </w:t>
+      </w:r>
+      <w:r>
+        <w:rPr>
+          <w:rFonts w:ascii="Times New Roman" w:hAnsi="Times New Roman" w:cs="Times New Roman"/>
+        </w:rPr>
+        <w:t xml:space="preserve">m hover: </w:t>
       </w:r>
       <w:r>
         <w:rPr>
@@ -3286,46 +3412,94 @@
         <w:rPr>
           <w:rFonts w:ascii="Times New Roman" w:hAnsi="Times New Roman" w:cs="Times New Roman"/>
         </w:rPr>
-        <w:t>Reached 100m: --------- UTC</w:t>
-      </w:r>
-    </w:p>
-    <w:p>
-      <w:pPr>
-        <w:rPr>
-          <w:rFonts w:ascii="Times New Roman" w:hAnsi="Times New Roman" w:cs="Times New Roman"/>
-        </w:rPr>
-      </w:pPr>
-      <w:r>
-        <w:rPr>
-          <w:rFonts w:ascii="Times New Roman" w:hAnsi="Times New Roman" w:cs="Times New Roman"/>
-        </w:rPr>
-        <w:t>Reached 200m: --------- UTC</w:t>
-      </w:r>
-    </w:p>
-    <w:p>
-      <w:pPr>
-        <w:rPr>
-          <w:rFonts w:ascii="Times New Roman" w:hAnsi="Times New Roman" w:cs="Times New Roman"/>
-        </w:rPr>
-      </w:pPr>
-      <w:r>
-        <w:rPr>
-          <w:rFonts w:ascii="Times New Roman" w:hAnsi="Times New Roman" w:cs="Times New Roman"/>
-        </w:rPr>
-        <w:t>Reached 300m: --------- UTC</w:t>
-      </w:r>
-    </w:p>
-    <w:p>
-      <w:pPr>
-        <w:rPr>
-          <w:rFonts w:ascii="Times New Roman" w:hAnsi="Times New Roman" w:cs="Times New Roman"/>
-        </w:rPr>
-      </w:pPr>
-      <w:r>
-        <w:rPr>
-          <w:rFonts w:ascii="Times New Roman" w:hAnsi="Times New Roman" w:cs="Times New Roman"/>
-        </w:rPr>
-        <w:t xml:space="preserve">Started decent: </w:t>
+        <w:t>Reached 100</w:t>
+      </w:r>
+      <w:r>
+        <w:rPr>
+          <w:rFonts w:ascii="Times New Roman" w:hAnsi="Times New Roman" w:cs="Times New Roman"/>
+        </w:rPr>
+        <w:t xml:space="preserve"> </w:t>
+      </w:r>
+      <w:r>
+        <w:rPr>
+          <w:rFonts w:ascii="Times New Roman" w:hAnsi="Times New Roman" w:cs="Times New Roman"/>
+        </w:rPr>
+        <w:t>m: --------- UTC</w:t>
+      </w:r>
+    </w:p>
+    <w:p>
+      <w:pPr>
+        <w:rPr>
+          <w:rFonts w:ascii="Times New Roman" w:hAnsi="Times New Roman" w:cs="Times New Roman"/>
+        </w:rPr>
+      </w:pPr>
+      <w:r>
+        <w:rPr>
+          <w:rFonts w:ascii="Times New Roman" w:hAnsi="Times New Roman" w:cs="Times New Roman"/>
+        </w:rPr>
+        <w:t>Reached 200</w:t>
+      </w:r>
+      <w:r>
+        <w:rPr>
+          <w:rFonts w:ascii="Times New Roman" w:hAnsi="Times New Roman" w:cs="Times New Roman"/>
+        </w:rPr>
+        <w:t xml:space="preserve"> </w:t>
+      </w:r>
+      <w:r>
+        <w:rPr>
+          <w:rFonts w:ascii="Times New Roman" w:hAnsi="Times New Roman" w:cs="Times New Roman"/>
+        </w:rPr>
+        <w:t>m: --------- UTC</w:t>
+      </w:r>
+    </w:p>
+    <w:p>
+      <w:pPr>
+        <w:rPr>
+          <w:rFonts w:ascii="Times New Roman" w:hAnsi="Times New Roman" w:cs="Times New Roman"/>
+        </w:rPr>
+      </w:pPr>
+      <w:r>
+        <w:rPr>
+          <w:rFonts w:ascii="Times New Roman" w:hAnsi="Times New Roman" w:cs="Times New Roman"/>
+        </w:rPr>
+        <w:t>Reached 300</w:t>
+      </w:r>
+      <w:r>
+        <w:rPr>
+          <w:rFonts w:ascii="Times New Roman" w:hAnsi="Times New Roman" w:cs="Times New Roman"/>
+        </w:rPr>
+        <w:t xml:space="preserve"> </w:t>
+      </w:r>
+      <w:r>
+        <w:rPr>
+          <w:rFonts w:ascii="Times New Roman" w:hAnsi="Times New Roman" w:cs="Times New Roman"/>
+        </w:rPr>
+        <w:t>m: --------- UTC</w:t>
+      </w:r>
+    </w:p>
+    <w:p>
+      <w:pPr>
+        <w:rPr>
+          <w:rFonts w:ascii="Times New Roman" w:hAnsi="Times New Roman" w:cs="Times New Roman"/>
+        </w:rPr>
+      </w:pPr>
+      <w:r>
+        <w:rPr>
+          <w:rFonts w:ascii="Times New Roman" w:hAnsi="Times New Roman" w:cs="Times New Roman"/>
+        </w:rPr>
+        <w:t>Started de</w:t>
+      </w:r>
+      <w:r>
+        <w:rPr>
+          <w:rFonts w:ascii="Times New Roman" w:hAnsi="Times New Roman" w:cs="Times New Roman"/>
+        </w:rPr>
+        <w:t>s</w:t>
+      </w:r>
+      <w:r>
+        <w:rPr>
+          <w:rFonts w:ascii="Times New Roman" w:hAnsi="Times New Roman" w:cs="Times New Roman"/>
+        </w:rPr>
+        <w:t xml:space="preserve">cent: </w:t>
       </w:r>
       <w:r>
         <w:rPr>
@@ -3989,46 +4163,44 @@
         <w:rPr>
           <w:rFonts w:ascii="Times New Roman" w:hAnsi="Times New Roman" w:cs="Times New Roman"/>
         </w:rPr>
-        <w:t>Left 5m hover: 11:46:48 UTC</w:t>
-      </w:r>
-    </w:p>
-    <w:p>
-      <w:pPr>
-        <w:rPr>
-          <w:rFonts w:ascii="Times New Roman" w:hAnsi="Times New Roman" w:cs="Times New Roman"/>
-        </w:rPr>
-      </w:pPr>
-      <w:r>
-        <w:rPr>
-          <w:rFonts w:ascii="Times New Roman" w:hAnsi="Times New Roman" w:cs="Times New Roman"/>
-        </w:rPr>
-        <w:t>Reached 100m: 11:47:40 UTC</w:t>
-      </w:r>
-    </w:p>
-    <w:p>
-      <w:pPr>
-        <w:rPr>
-          <w:rFonts w:ascii="Times New Roman" w:hAnsi="Times New Roman" w:cs="Times New Roman"/>
-        </w:rPr>
-      </w:pPr>
-      <w:r>
-        <w:rPr>
-          <w:rFonts w:ascii="Times New Roman" w:hAnsi="Times New Roman" w:cs="Times New Roman"/>
-        </w:rPr>
-        <w:t>Reached 200m: ---------- UTC</w:t>
-      </w:r>
-    </w:p>
-    <w:p>
-      <w:pPr>
-        <w:rPr>
-          <w:rFonts w:ascii="Times New Roman" w:hAnsi="Times New Roman" w:cs="Times New Roman"/>
-        </w:rPr>
-      </w:pPr>
-      <w:r>
-        <w:rPr>
-          <w:rFonts w:ascii="Times New Roman" w:hAnsi="Times New Roman" w:cs="Times New Roman"/>
-        </w:rPr>
-        <w:t>Reached 300m: ---------- UTC</w:t>
+        <w:t>Left 5</w:t>
+      </w:r>
+      <w:r>
+        <w:rPr>
+          <w:rFonts w:ascii="Times New Roman" w:hAnsi="Times New Roman" w:cs="Times New Roman"/>
+        </w:rPr>
+        <w:t xml:space="preserve"> </w:t>
+      </w:r>
+      <w:r>
+        <w:rPr>
+          <w:rFonts w:ascii="Times New Roman" w:hAnsi="Times New Roman" w:cs="Times New Roman"/>
+        </w:rPr>
+        <w:t>m hover: 11:46:48 UTC</w:t>
+      </w:r>
+    </w:p>
+    <w:p>
+      <w:pPr>
+        <w:rPr>
+          <w:rFonts w:ascii="Times New Roman" w:hAnsi="Times New Roman" w:cs="Times New Roman"/>
+        </w:rPr>
+      </w:pPr>
+      <w:r>
+        <w:rPr>
+          <w:rFonts w:ascii="Times New Roman" w:hAnsi="Times New Roman" w:cs="Times New Roman"/>
+        </w:rPr>
+        <w:t>Reached 100</w:t>
+      </w:r>
+      <w:r>
+        <w:rPr>
+          <w:rFonts w:ascii="Times New Roman" w:hAnsi="Times New Roman" w:cs="Times New Roman"/>
+        </w:rPr>
+        <w:t xml:space="preserve"> </w:t>
+      </w:r>
+      <w:r>
+        <w:rPr>
+          <w:rFonts w:ascii="Times New Roman" w:hAnsi="Times New Roman" w:cs="Times New Roman"/>
+        </w:rPr>
+        <w:t>m: 11:47:40 UTC</w:t>
       </w:r>
     </w:p>
     <w:p>
@@ -4396,72 +4568,46 @@
         <w:rPr>
           <w:rFonts w:ascii="Times New Roman" w:hAnsi="Times New Roman" w:cs="Times New Roman"/>
         </w:rPr>
-        <w:t xml:space="preserve">Reached 100m: </w:t>
-      </w:r>
-      <w:r>
-        <w:rPr>
-          <w:rFonts w:ascii="Times New Roman" w:hAnsi="Times New Roman" w:cs="Times New Roman"/>
-        </w:rPr>
-        <w:t>----------</w:t>
-      </w:r>
-      <w:r>
-        <w:rPr>
-          <w:rFonts w:ascii="Times New Roman" w:hAnsi="Times New Roman" w:cs="Times New Roman"/>
-        </w:rPr>
-        <w:t xml:space="preserve"> UTC</w:t>
-      </w:r>
-    </w:p>
-    <w:p>
-      <w:pPr>
-        <w:rPr>
-          <w:rFonts w:ascii="Times New Roman" w:hAnsi="Times New Roman" w:cs="Times New Roman"/>
-        </w:rPr>
-      </w:pPr>
-      <w:r>
-        <w:rPr>
-          <w:rFonts w:ascii="Times New Roman" w:hAnsi="Times New Roman" w:cs="Times New Roman"/>
-        </w:rPr>
-        <w:t>Reached 200m: ---------- UTC</w:t>
-      </w:r>
-    </w:p>
-    <w:p>
-      <w:pPr>
-        <w:rPr>
-          <w:rFonts w:ascii="Times New Roman" w:hAnsi="Times New Roman" w:cs="Times New Roman"/>
-        </w:rPr>
-      </w:pPr>
-      <w:r>
-        <w:rPr>
-          <w:rFonts w:ascii="Times New Roman" w:hAnsi="Times New Roman" w:cs="Times New Roman"/>
-        </w:rPr>
-        <w:t>Reached 300m: ---------- UTC</w:t>
-      </w:r>
-    </w:p>
-    <w:p>
-      <w:pPr>
-        <w:rPr>
-          <w:rFonts w:ascii="Times New Roman" w:hAnsi="Times New Roman" w:cs="Times New Roman"/>
-        </w:rPr>
-      </w:pPr>
-      <w:r>
-        <w:rPr>
-          <w:rFonts w:ascii="Times New Roman" w:hAnsi="Times New Roman" w:cs="Times New Roman"/>
-        </w:rPr>
-        <w:t>Max Height: 70m</w:t>
-      </w:r>
-    </w:p>
-    <w:p>
-      <w:pPr>
-        <w:rPr>
-          <w:rFonts w:ascii="Times New Roman" w:hAnsi="Times New Roman" w:cs="Times New Roman"/>
-        </w:rPr>
-      </w:pPr>
-      <w:r>
-        <w:rPr>
-          <w:rFonts w:ascii="Times New Roman" w:hAnsi="Times New Roman" w:cs="Times New Roman"/>
-        </w:rPr>
-        <w:lastRenderedPageBreak/>
-        <w:t>Started decent: 12:</w:t>
+        <w:t>Max Height: 70</w:t>
+      </w:r>
+      <w:r>
+        <w:rPr>
+          <w:rFonts w:ascii="Times New Roman" w:hAnsi="Times New Roman" w:cs="Times New Roman"/>
+        </w:rPr>
+        <w:t xml:space="preserve"> </w:t>
+      </w:r>
+      <w:r>
+        <w:rPr>
+          <w:rFonts w:ascii="Times New Roman" w:hAnsi="Times New Roman" w:cs="Times New Roman"/>
+        </w:rPr>
+        <w:t>m</w:t>
+      </w:r>
+    </w:p>
+    <w:p>
+      <w:pPr>
+        <w:rPr>
+          <w:rFonts w:ascii="Times New Roman" w:hAnsi="Times New Roman" w:cs="Times New Roman"/>
+        </w:rPr>
+      </w:pPr>
+      <w:r>
+        <w:rPr>
+          <w:rFonts w:ascii="Times New Roman" w:hAnsi="Times New Roman" w:cs="Times New Roman"/>
+        </w:rPr>
+        <w:t>Started de</w:t>
+      </w:r>
+      <w:r>
+        <w:rPr>
+          <w:rFonts w:ascii="Times New Roman" w:hAnsi="Times New Roman" w:cs="Times New Roman"/>
+        </w:rPr>
+        <w:t>s</w:t>
+      </w:r>
+      <w:bookmarkStart w:id="0" w:name="_GoBack"/>
+      <w:bookmarkEnd w:id="0"/>
+      <w:r>
+        <w:rPr>
+          <w:rFonts w:ascii="Times New Roman" w:hAnsi="Times New Roman" w:cs="Times New Roman"/>
+        </w:rPr>
+        <w:t>cent: 12:</w:t>
       </w:r>
       <w:r>
         <w:rPr>
@@ -4558,6 +4704,7 @@
         <w:rPr>
           <w:rFonts w:ascii="Times New Roman" w:hAnsi="Times New Roman" w:cs="Times New Roman"/>
         </w:rPr>
+        <w:lastRenderedPageBreak/>
         <w:t>Remarks: The flight plan i</w:t>
       </w:r>
       <w:r>
@@ -4712,8 +4859,6 @@
         </w:rPr>
         <w:t xml:space="preserve"> completely</w:t>
       </w:r>
-      <w:bookmarkStart w:id="0" w:name="_GoBack"/>
-      <w:bookmarkEnd w:id="0"/>
       <w:r>
         <w:rPr>
           <w:rFonts w:ascii="Times New Roman" w:hAnsi="Times New Roman" w:cs="Times New Roman"/>
@@ -5456,95 +5601,95 @@
         <w:rPr>
           <w:rFonts w:ascii="Times New Roman" w:hAnsi="Times New Roman" w:cs="Times New Roman"/>
         </w:rPr>
+        <w:t>Max Height: 13:03:00</w:t>
+      </w:r>
+      <w:r>
+        <w:rPr>
+          <w:rFonts w:ascii="Times New Roman" w:hAnsi="Times New Roman" w:cs="Times New Roman"/>
+        </w:rPr>
+        <w:t xml:space="preserve"> </w:t>
+      </w:r>
+      <w:r>
+        <w:rPr>
+          <w:rFonts w:ascii="Times New Roman" w:hAnsi="Times New Roman" w:cs="Times New Roman"/>
+        </w:rPr>
+        <w:t>UTC</w:t>
+      </w:r>
+    </w:p>
+    <w:p>
+      <w:pPr>
+        <w:rPr>
+          <w:rFonts w:ascii="Times New Roman" w:hAnsi="Times New Roman" w:cs="Times New Roman"/>
+        </w:rPr>
+      </w:pPr>
+      <w:r>
+        <w:rPr>
+          <w:rFonts w:ascii="Times New Roman" w:hAnsi="Times New Roman" w:cs="Times New Roman"/>
+        </w:rPr>
+        <w:t>Landed: 13:04:11 UTC</w:t>
+      </w:r>
+    </w:p>
+    <w:p>
+      <w:pPr>
+        <w:rPr>
+          <w:rFonts w:ascii="Times New Roman" w:hAnsi="Times New Roman" w:cs="Times New Roman"/>
+        </w:rPr>
+      </w:pPr>
+      <w:r>
+        <w:rPr>
+          <w:rFonts w:ascii="Times New Roman" w:hAnsi="Times New Roman" w:cs="Times New Roman"/>
+        </w:rPr>
+        <w:t xml:space="preserve">Ascent 3 Start: 13:04:22 </w:t>
+      </w:r>
+      <w:r>
+        <w:rPr>
+          <w:rFonts w:ascii="Times New Roman" w:hAnsi="Times New Roman" w:cs="Times New Roman"/>
+        </w:rPr>
+        <w:t>UTC</w:t>
+      </w:r>
+    </w:p>
+    <w:p>
+      <w:pPr>
+        <w:rPr>
+          <w:rFonts w:ascii="Times New Roman" w:hAnsi="Times New Roman" w:cs="Times New Roman"/>
+        </w:rPr>
+      </w:pPr>
+      <w:r>
+        <w:rPr>
+          <w:rFonts w:ascii="Times New Roman" w:hAnsi="Times New Roman" w:cs="Times New Roman"/>
+        </w:rPr>
+        <w:t xml:space="preserve">Max Height: </w:t>
+      </w:r>
+      <w:r>
+        <w:rPr>
+          <w:rFonts w:ascii="Times New Roman" w:hAnsi="Times New Roman" w:cs="Times New Roman"/>
+        </w:rPr>
+        <w:t>13:05:31</w:t>
+      </w:r>
+      <w:r>
+        <w:rPr>
+          <w:rFonts w:ascii="Times New Roman" w:hAnsi="Times New Roman" w:cs="Times New Roman"/>
+        </w:rPr>
+        <w:t xml:space="preserve"> </w:t>
+      </w:r>
+      <w:r>
+        <w:rPr>
+          <w:rFonts w:ascii="Times New Roman" w:hAnsi="Times New Roman" w:cs="Times New Roman"/>
+        </w:rPr>
+        <w:t>UTC</w:t>
+      </w:r>
+    </w:p>
+    <w:p>
+      <w:pPr>
+        <w:rPr>
+          <w:rFonts w:ascii="Times New Roman" w:hAnsi="Times New Roman" w:cs="Times New Roman"/>
+        </w:rPr>
+      </w:pPr>
+      <w:r>
+        <w:rPr>
+          <w:rFonts w:ascii="Times New Roman" w:hAnsi="Times New Roman" w:cs="Times New Roman"/>
+        </w:rPr>
         <w:lastRenderedPageBreak/>
-        <w:t>Max Height: 13:03:00</w:t>
-      </w:r>
-      <w:r>
-        <w:rPr>
-          <w:rFonts w:ascii="Times New Roman" w:hAnsi="Times New Roman" w:cs="Times New Roman"/>
-        </w:rPr>
-        <w:t xml:space="preserve"> </w:t>
-      </w:r>
-      <w:r>
-        <w:rPr>
-          <w:rFonts w:ascii="Times New Roman" w:hAnsi="Times New Roman" w:cs="Times New Roman"/>
-        </w:rPr>
-        <w:t>UTC</w:t>
-      </w:r>
-    </w:p>
-    <w:p>
-      <w:pPr>
-        <w:rPr>
-          <w:rFonts w:ascii="Times New Roman" w:hAnsi="Times New Roman" w:cs="Times New Roman"/>
-        </w:rPr>
-      </w:pPr>
-      <w:r>
-        <w:rPr>
-          <w:rFonts w:ascii="Times New Roman" w:hAnsi="Times New Roman" w:cs="Times New Roman"/>
-        </w:rPr>
-        <w:t>Landed: 13:04:11 UTC</w:t>
-      </w:r>
-    </w:p>
-    <w:p>
-      <w:pPr>
-        <w:rPr>
-          <w:rFonts w:ascii="Times New Roman" w:hAnsi="Times New Roman" w:cs="Times New Roman"/>
-        </w:rPr>
-      </w:pPr>
-      <w:r>
-        <w:rPr>
-          <w:rFonts w:ascii="Times New Roman" w:hAnsi="Times New Roman" w:cs="Times New Roman"/>
-        </w:rPr>
-        <w:t xml:space="preserve">Ascent 3 Start: 13:04:22 </w:t>
-      </w:r>
-      <w:r>
-        <w:rPr>
-          <w:rFonts w:ascii="Times New Roman" w:hAnsi="Times New Roman" w:cs="Times New Roman"/>
-        </w:rPr>
-        <w:t>UTC</w:t>
-      </w:r>
-    </w:p>
-    <w:p>
-      <w:pPr>
-        <w:rPr>
-          <w:rFonts w:ascii="Times New Roman" w:hAnsi="Times New Roman" w:cs="Times New Roman"/>
-        </w:rPr>
-      </w:pPr>
-      <w:r>
-        <w:rPr>
-          <w:rFonts w:ascii="Times New Roman" w:hAnsi="Times New Roman" w:cs="Times New Roman"/>
-        </w:rPr>
-        <w:t xml:space="preserve">Max Height: </w:t>
-      </w:r>
-      <w:r>
-        <w:rPr>
-          <w:rFonts w:ascii="Times New Roman" w:hAnsi="Times New Roman" w:cs="Times New Roman"/>
-        </w:rPr>
-        <w:t>13:05:31</w:t>
-      </w:r>
-      <w:r>
-        <w:rPr>
-          <w:rFonts w:ascii="Times New Roman" w:hAnsi="Times New Roman" w:cs="Times New Roman"/>
-        </w:rPr>
-        <w:t xml:space="preserve"> </w:t>
-      </w:r>
-      <w:r>
-        <w:rPr>
-          <w:rFonts w:ascii="Times New Roman" w:hAnsi="Times New Roman" w:cs="Times New Roman"/>
-        </w:rPr>
-        <w:t>UTC</w:t>
-      </w:r>
-    </w:p>
-    <w:p>
-      <w:pPr>
-        <w:rPr>
-          <w:rFonts w:ascii="Times New Roman" w:hAnsi="Times New Roman" w:cs="Times New Roman"/>
-        </w:rPr>
-      </w:pPr>
-      <w:r>
-        <w:rPr>
-          <w:rFonts w:ascii="Times New Roman" w:hAnsi="Times New Roman" w:cs="Times New Roman"/>
-        </w:rPr>
         <w:t>Landed: 13:</w:t>
       </w:r>
       <w:r>
@@ -7133,6 +7278,7 @@
   <w:style w:type="character" w:default="1" w:styleId="DefaultParagraphFont">
     <w:name w:val="Default Paragraph Font"/>
     <w:uiPriority w:val="1"/>
+    <w:semiHidden/>
     <w:unhideWhenUsed/>
   </w:style>
   <w:style w:type="table" w:default="1" w:styleId="TableNormal">

</xml_diff>